<commit_message>
update layout, added section footer and portfolio into home page
</commit_message>
<xml_diff>
--- a/learning Diary/learningDiary.docx
+++ b/learning Diary/learningDiary.docx
@@ -14,7 +14,6 @@
           <w:lang w:val="en-US"/>
         </w:rPr>
       </w:pPr>
-      <w:proofErr w:type="spellStart"/>
       <w:r>
         <w:rPr>
           <w:rFonts w:ascii="Times New Roman" w:hAnsi="Times New Roman" w:cs="Times New Roman"/>
@@ -23,10 +22,13 @@
           <w:szCs w:val="24"/>
           <w:lang w:val="en-US"/>
         </w:rPr>
-        <w:t>Lappeenrannan</w:t>
+        <w:t>Lappeenrannan teknillinen yliopisto</w:t>
       </w:r>
-      <w:proofErr w:type="spellEnd"/>
-      <w:r>
+    </w:p>
+    <w:p>
+      <w:pPr>
+        <w:pStyle w:val="Title"/>
+        <w:jc w:val="both"/>
         <w:rPr>
           <w:rFonts w:ascii="Times New Roman" w:hAnsi="Times New Roman" w:cs="Times New Roman"/>
           <w:b w:val="0"/>
@@ -34,9 +36,7 @@
           <w:szCs w:val="24"/>
           <w:lang w:val="en-US"/>
         </w:rPr>
-        <w:t xml:space="preserve"> </w:t>
-      </w:r>
-      <w:proofErr w:type="spellStart"/>
+      </w:pPr>
       <w:r>
         <w:rPr>
           <w:rFonts w:ascii="Times New Roman" w:hAnsi="Times New Roman" w:cs="Times New Roman"/>
@@ -45,10 +45,13 @@
           <w:szCs w:val="24"/>
           <w:lang w:val="en-US"/>
         </w:rPr>
-        <w:t>teknillinen</w:t>
+        <w:t>School of Business and Management</w:t>
       </w:r>
-      <w:proofErr w:type="spellEnd"/>
-      <w:r>
+    </w:p>
+    <w:p>
+      <w:pPr>
+        <w:pStyle w:val="Title"/>
+        <w:jc w:val="both"/>
         <w:rPr>
           <w:rFonts w:ascii="Times New Roman" w:hAnsi="Times New Roman" w:cs="Times New Roman"/>
           <w:b w:val="0"/>
@@ -56,9 +59,7 @@
           <w:szCs w:val="24"/>
           <w:lang w:val="en-US"/>
         </w:rPr>
-        <w:t xml:space="preserve"> </w:t>
-      </w:r>
-      <w:proofErr w:type="spellStart"/>
+      </w:pPr>
       <w:r>
         <w:rPr>
           <w:rFonts w:ascii="Times New Roman" w:hAnsi="Times New Roman" w:cs="Times New Roman"/>
@@ -67,9 +68,8 @@
           <w:szCs w:val="24"/>
           <w:lang w:val="en-US"/>
         </w:rPr>
-        <w:t>yliopisto</w:t>
+        <w:t>Sofware Development Skills</w:t>
       </w:r>
-      <w:proofErr w:type="spellEnd"/>
     </w:p>
     <w:p>
       <w:pPr>
@@ -83,7 +83,11 @@
           <w:lang w:val="en-US"/>
         </w:rPr>
       </w:pPr>
-      <w:r>
+    </w:p>
+    <w:p>
+      <w:pPr>
+        <w:pStyle w:val="Title"/>
+        <w:jc w:val="left"/>
         <w:rPr>
           <w:rFonts w:ascii="Times New Roman" w:hAnsi="Times New Roman" w:cs="Times New Roman"/>
           <w:b w:val="0"/>
@@ -91,68 +95,6 @@
           <w:szCs w:val="24"/>
           <w:lang w:val="en-US"/>
         </w:rPr>
-        <w:t>School of Business and Management</w:t>
-      </w:r>
-    </w:p>
-    <w:p>
-      <w:pPr>
-        <w:pStyle w:val="Title"/>
-        <w:jc w:val="both"/>
-        <w:rPr>
-          <w:rFonts w:ascii="Times New Roman" w:hAnsi="Times New Roman" w:cs="Times New Roman"/>
-          <w:b w:val="0"/>
-          <w:sz w:val="24"/>
-          <w:szCs w:val="24"/>
-          <w:lang w:val="en-US"/>
-        </w:rPr>
-      </w:pPr>
-      <w:proofErr w:type="spellStart"/>
-      <w:r>
-        <w:rPr>
-          <w:rFonts w:ascii="Times New Roman" w:hAnsi="Times New Roman" w:cs="Times New Roman"/>
-          <w:b w:val="0"/>
-          <w:sz w:val="24"/>
-          <w:szCs w:val="24"/>
-          <w:lang w:val="en-US"/>
-        </w:rPr>
-        <w:t>Sofware</w:t>
-      </w:r>
-      <w:proofErr w:type="spellEnd"/>
-      <w:r>
-        <w:rPr>
-          <w:rFonts w:ascii="Times New Roman" w:hAnsi="Times New Roman" w:cs="Times New Roman"/>
-          <w:b w:val="0"/>
-          <w:sz w:val="24"/>
-          <w:szCs w:val="24"/>
-          <w:lang w:val="en-US"/>
-        </w:rPr>
-        <w:t xml:space="preserve"> Development Skills</w:t>
-      </w:r>
-    </w:p>
-    <w:p>
-      <w:pPr>
-        <w:pStyle w:val="Title"/>
-        <w:jc w:val="both"/>
-        <w:rPr>
-          <w:rFonts w:ascii="Times New Roman" w:hAnsi="Times New Roman" w:cs="Times New Roman"/>
-          <w:b w:val="0"/>
-          <w:sz w:val="24"/>
-          <w:szCs w:val="24"/>
-          <w:lang w:val="en-US"/>
-        </w:rPr>
-      </w:pPr>
-    </w:p>
-    <w:p>
-      <w:pPr>
-        <w:pStyle w:val="Title"/>
-        <w:jc w:val="left"/>
-        <w:rPr>
-          <w:rFonts w:ascii="Times New Roman" w:hAnsi="Times New Roman" w:cs="Times New Roman"/>
-          <w:b w:val="0"/>
-          <w:sz w:val="24"/>
-          <w:szCs w:val="24"/>
-          <w:lang w:val="en-US"/>
-        </w:rPr>
       </w:pPr>
     </w:p>
     <w:p>
@@ -193,52 +135,6 @@
         </w:rPr>
         <w:t>000327482</w:t>
       </w:r>
-    </w:p>
-    <w:p>
-      <w:pPr>
-        <w:pStyle w:val="Title"/>
-        <w:jc w:val="left"/>
-        <w:rPr>
-          <w:rFonts w:ascii="Times New Roman" w:hAnsi="Times New Roman" w:cs="Times New Roman"/>
-          <w:lang w:val="en-US"/>
-        </w:rPr>
-      </w:pPr>
-      <w:r>
-        <w:rPr>
-          <w:rFonts w:ascii="Times New Roman" w:hAnsi="Times New Roman" w:cs="Times New Roman"/>
-          <w:lang w:val="en-US"/>
-        </w:rPr>
-        <w:t xml:space="preserve">LEARNING DIARY, </w:t>
-      </w:r>
-      <w:r>
-        <w:rPr>
-          <w:rFonts w:ascii="Times New Roman" w:hAnsi="Times New Roman" w:cs="Times New Roman"/>
-          <w:lang w:val="en-US"/>
-        </w:rPr>
-        <w:t>1</w:t>
-      </w:r>
-      <w:r>
-        <w:rPr>
-          <w:rFonts w:ascii="Times New Roman" w:hAnsi="Times New Roman" w:cs="Times New Roman"/>
-          <w:lang w:val="en-US"/>
-        </w:rPr>
-        <w:t xml:space="preserve"> MODULE</w:t>
-      </w:r>
-    </w:p>
-    <w:p>
-      <w:pPr>
-        <w:pStyle w:val="Heading5"/>
-        <w:numPr>
-          <w:ilvl w:val="0"/>
-          <w:numId w:val="0"/>
-        </w:numPr>
-        <w:jc w:val="left"/>
-        <w:rPr>
-          <w:sz w:val="24"/>
-          <w:szCs w:val="24"/>
-          <w:lang w:val="en-US"/>
-        </w:rPr>
-      </w:pPr>
     </w:p>
     <w:p>
       <w:pPr>
@@ -419,21 +315,7 @@
         <w:rPr>
           <w:color w:val="0E101A"/>
         </w:rPr>
-        <w:t xml:space="preserve">The example video has four pages, and he has clarified each of the pages' CSS code and how the animation is working or what kind of CSS he has used (for example, in his example work page, he has used grid CSS). I have also learned about a responsive website and how it responds to different sizes of windows. I have also learned how to install node </w:t>
-      </w:r>
-      <w:proofErr w:type="spellStart"/>
-      <w:r>
-        <w:rPr>
-          <w:color w:val="0E101A"/>
-        </w:rPr>
-        <w:t>js</w:t>
-      </w:r>
-      <w:proofErr w:type="spellEnd"/>
-      <w:r>
-        <w:rPr>
-          <w:color w:val="0E101A"/>
-        </w:rPr>
-        <w:t xml:space="preserve"> and Git version control.</w:t>
+        <w:t>The example video has four pages, and he has clarified each of the pages' CSS code and how the animation is working or what kind of CSS he has used (for example, in his example work page, he has used grid CSS). I have also learned about a responsive website and how it responds to different sizes of windows. I have also learned how to install node js and Git version control.</w:t>
       </w:r>
     </w:p>
     <w:p>

</xml_diff>